<commit_message>
Reading and project page done
</commit_message>
<xml_diff>
--- a/Web Work.docx
+++ b/Web Work.docx
@@ -69,27 +69,6 @@
         </w:rPr>
         <w:t xml:space="preserve"> but this article proved me wrong. </w:t>
       </w:r>
-      <w:r>
-        <w:rPr>
-          <w:sz w:val="28"/>
-          <w:szCs w:val="28"/>
-        </w:rPr>
-        <w:t xml:space="preserve">Another thing that brought my attention is the freedom they had using the internet back in the day. It was limited to people who had computers and internet which was not a lot but at the same time, it was not as cooperated as it is right now where only the main companies are in control and users have limited choices. </w:t>
-      </w:r>
-      <w:r>
-        <w:rPr>
-          <w:sz w:val="28"/>
-          <w:szCs w:val="28"/>
-        </w:rPr>
-        <w:t>Greene also mentioned how some corporates like CNN did not want the internet to be colonized by mainstream media which is kind of ironic considering CNN is one of the biggest mainstream media platforms</w:t>
-      </w:r>
-      <w:r>
-        <w:rPr>
-          <w:sz w:val="28"/>
-          <w:szCs w:val="28"/>
-        </w:rPr>
-        <w:t xml:space="preserve">. </w:t>
-      </w:r>
     </w:p>
     <w:p>
       <w:pPr>
@@ -98,6 +77,51 @@
           <w:szCs w:val="28"/>
         </w:rPr>
       </w:pPr>
+    </w:p>
+    <w:p>
+      <w:pPr>
+        <w:rPr>
+          <w:sz w:val="28"/>
+          <w:szCs w:val="28"/>
+        </w:rPr>
+      </w:pPr>
+      <w:r>
+        <w:rPr>
+          <w:sz w:val="28"/>
+          <w:szCs w:val="28"/>
+        </w:rPr>
+        <w:t xml:space="preserve">Another thing that brought my attention is the freedom they had using the internet back in the day. It was limited to people who had computers and internet which was not a lot but at the same time, it was not as cooperated as it is right now where only the main companies are in control and users have limited choices. </w:t>
+      </w:r>
+      <w:r>
+        <w:rPr>
+          <w:sz w:val="28"/>
+          <w:szCs w:val="28"/>
+        </w:rPr>
+        <w:t>Greene also mentioned how some corporates like CNN did not want the internet to be colonized by mainstream media which is kind of ironic considering CNN is one of the biggest mainstream media platforms</w:t>
+      </w:r>
+      <w:r>
+        <w:rPr>
+          <w:sz w:val="28"/>
+          <w:szCs w:val="28"/>
+        </w:rPr>
+        <w:t xml:space="preserve">. </w:t>
+      </w:r>
+    </w:p>
+    <w:p>
+      <w:pPr>
+        <w:rPr>
+          <w:sz w:val="28"/>
+          <w:szCs w:val="28"/>
+        </w:rPr>
+      </w:pPr>
+    </w:p>
+    <w:p>
+      <w:pPr>
+        <w:rPr>
+          <w:sz w:val="28"/>
+          <w:szCs w:val="28"/>
+        </w:rPr>
+      </w:pPr>
       <w:r>
         <w:rPr>
           <w:sz w:val="28"/>
@@ -126,21 +150,7 @@
           <w:sz w:val="28"/>
           <w:szCs w:val="28"/>
         </w:rPr>
-        <w:t xml:space="preserve">an update of it made me look more into French cinema and the effect it had on the world’s cinema. It shows that viewers can still understand what is happening when the screen is blinking and showing fast scenes which is to my understanding is similar to what </w:t>
-      </w:r>
-      <w:r>
-        <w:rPr>
-          <w:sz w:val="28"/>
-          <w:szCs w:val="28"/>
-        </w:rPr>
-        <w:t>“My Boyfriend Came Back From the War”</w:t>
-      </w:r>
-      <w:r>
-        <w:rPr>
-          <w:sz w:val="28"/>
-          <w:szCs w:val="28"/>
-        </w:rPr>
-        <w:t xml:space="preserve"> did. </w:t>
+        <w:t xml:space="preserve">an update of it made me look more into French cinema and the effect it had on the world’s cinema. It shows that viewers can still understand what is happening when the screen is blinking and showing fast scenes which is to my understanding is similar to what “My Boyfriend Came Back From the War” did. </w:t>
       </w:r>
     </w:p>
     <w:sectPr>
@@ -272,6 +282,7 @@
     <w:lsdException w:name="HTML Sample" w:semiHidden="1" w:unhideWhenUsed="1"/>
     <w:lsdException w:name="HTML Typewriter" w:semiHidden="1" w:unhideWhenUsed="1"/>
     <w:lsdException w:name="HTML Variable" w:semiHidden="1" w:unhideWhenUsed="1"/>
+    <w:lsdException w:name="Normal Table" w:semiHidden="1" w:unhideWhenUsed="1"/>
     <w:lsdException w:name="annotation subject" w:semiHidden="1" w:unhideWhenUsed="1"/>
     <w:lsdException w:name="No List" w:semiHidden="1" w:unhideWhenUsed="1"/>
     <w:lsdException w:name="Outline List 1" w:semiHidden="1" w:unhideWhenUsed="1"/>
@@ -318,8 +329,10 @@
     <w:lsdException w:name="Table Subtle 2" w:semiHidden="1" w:unhideWhenUsed="1"/>
     <w:lsdException w:name="Table Web 1" w:semiHidden="1" w:unhideWhenUsed="1"/>
     <w:lsdException w:name="Table Web 2" w:semiHidden="1" w:unhideWhenUsed="1"/>
+    <w:lsdException w:name="Table Web 3" w:semiHidden="1" w:unhideWhenUsed="1"/>
     <w:lsdException w:name="Balloon Text" w:semiHidden="1" w:unhideWhenUsed="1"/>
     <w:lsdException w:name="Table Grid" w:uiPriority="39"/>
+    <w:lsdException w:name="Table Theme" w:semiHidden="1" w:unhideWhenUsed="1"/>
     <w:lsdException w:name="Placeholder Text" w:semiHidden="1"/>
     <w:lsdException w:name="No Spacing" w:uiPriority="1" w:qFormat="1"/>
     <w:lsdException w:name="Light Shading" w:uiPriority="60"/>

</xml_diff>